<commit_message>
updated for mailing 2015-12-02
</commit_message>
<xml_diff>
--- a/NWF-Computer-Tech/computech16/sponsors/computer-tech-2016-bay-beacon-feature.docx
+++ b/NWF-Computer-Tech/computech16/sponsors/computer-tech-2016-bay-beacon-feature.docx
@@ -24,84 +24,32 @@
         </w:tabs>
       </w:pPr>
       <w:r>
-        <w:t>2015-10-23</w:t>
-      </w:r>
-    </w:p>
-    <w:p>
-      <w:pPr>
-        <w:pStyle w:val="Header"/>
-        <w:tabs>
-          <w:tab w:val="clear" w:pos="4320"/>
-          <w:tab w:val="clear" w:pos="8640"/>
-        </w:tabs>
-      </w:pPr>
-    </w:p>
-    <w:p>
-      <w:pPr>
-        <w:pStyle w:val="Header"/>
-        <w:tabs>
-          <w:tab w:val="clear" w:pos="4320"/>
-          <w:tab w:val="clear" w:pos="8640"/>
-        </w:tabs>
-        <w:rPr>
-          <w:color w:val="434343"/>
-          <w:shd w:val="clear" w:color="auto" w:fill="FFFFFF"/>
-        </w:rPr>
-      </w:pPr>
-      <w:proofErr w:type="spellStart"/>
-      <w:r>
-        <w:rPr>
-          <w:color w:val="434343"/>
-          <w:shd w:val="clear" w:color="auto" w:fill="FFFFFF"/>
-        </w:rPr>
-        <w:t>Blues</w:t>
-      </w:r>
-      <w:r>
-        <w:rPr>
-          <w:color w:val="434343"/>
-          <w:shd w:val="clear" w:color="auto" w:fill="FFFFFF"/>
-        </w:rPr>
-        <w:t>creen</w:t>
-      </w:r>
-      <w:proofErr w:type="spellEnd"/>
-      <w:r>
-        <w:rPr>
-          <w:color w:val="434343"/>
-          <w:shd w:val="clear" w:color="auto" w:fill="FFFFFF"/>
-        </w:rPr>
-        <w:t xml:space="preserve"> Computer Repair</w:t>
-      </w:r>
-    </w:p>
-    <w:p>
-      <w:pPr>
-        <w:pStyle w:val="Header"/>
-        <w:tabs>
-          <w:tab w:val="clear" w:pos="4320"/>
-          <w:tab w:val="clear" w:pos="8640"/>
-        </w:tabs>
-      </w:pPr>
-      <w:r>
-        <w:rPr>
-          <w:color w:val="434343"/>
-          <w:shd w:val="clear" w:color="auto" w:fill="FFFFFF"/>
-        </w:rPr>
-        <w:t>630 Eglin Pkwy NE</w:t>
-      </w:r>
-      <w:r>
-        <w:rPr>
-          <w:color w:val="434343"/>
-          <w:shd w:val="clear" w:color="auto" w:fill="FFFFFF"/>
-        </w:rPr>
+        <w:t>2015-12-02</w:t>
+      </w:r>
+    </w:p>
+    <w:p>
+      <w:pPr>
+        <w:pStyle w:val="Header"/>
+        <w:tabs>
+          <w:tab w:val="clear" w:pos="4320"/>
+          <w:tab w:val="clear" w:pos="8640"/>
+        </w:tabs>
+      </w:pPr>
+    </w:p>
+    <w:p>
+      <w:r>
+        <w:t>Beacon Newspapers</w:t>
+      </w:r>
+      <w:r>
         <w:br/>
-        <w:t>Fort Walton Beach, FL  32577</w:t>
-      </w:r>
-      <w:r>
-        <w:rPr>
-          <w:color w:val="434343"/>
-          <w:highlight w:val="yellow"/>
-          <w:shd w:val="clear" w:color="auto" w:fill="FFFFFF"/>
-        </w:rPr>
+        <w:t>1181 E. John Sims Pkwy.</w:t>
+      </w:r>
+      <w:r>
         <w:br/>
+        <w:t>Niceville, FL  32578</w:t>
+      </w:r>
+      <w:r>
+        <w:br/>
       </w:r>
     </w:p>
     <w:p>
@@ -185,128 +133,52 @@
         </w:tabs>
       </w:pPr>
       <w:r>
-        <w:t>In past years</w:t>
-      </w:r>
-      <w:r>
-        <w:t>,</w:t>
-      </w:r>
-      <w:r>
-        <w:t xml:space="preserve"> the college has provide</w:t>
-      </w:r>
-      <w:r>
-        <w:t>d</w:t>
-      </w:r>
-      <w:r>
-        <w:t xml:space="preserve"> us the venue free of charge, but this year we must raise approximately $600 to pay for the college's costs.  </w:t>
-      </w:r>
-      <w:r>
-        <w:t>Thu</w:t>
-      </w:r>
-      <w:r>
-        <w:t>s we are forced to ask for financial help. Several of our local computer clubs have volunteered $50-$100 each, and for that they will get to have a sponsor table to advertise their club and recruit new members.  We are asking you to contribute $50 toward our expenses</w:t>
-      </w:r>
-      <w:r>
-        <w:t>,</w:t>
-      </w:r>
-      <w:r>
-        <w:t xml:space="preserve"> and for that contribution we will provide:</w:t>
-      </w:r>
-    </w:p>
-    <w:p>
-      <w:pPr>
-        <w:pStyle w:val="Header"/>
-        <w:tabs>
-          <w:tab w:val="clear" w:pos="4320"/>
-          <w:tab w:val="clear" w:pos="8640"/>
-        </w:tabs>
-      </w:pPr>
-    </w:p>
-    <w:p>
-      <w:pPr>
-        <w:pStyle w:val="Header"/>
-        <w:numPr>
-          <w:ilvl w:val="0"/>
-          <w:numId w:val="1"/>
-        </w:numPr>
-        <w:tabs>
-          <w:tab w:val="clear" w:pos="4320"/>
-          <w:tab w:val="clear" w:pos="8640"/>
-        </w:tabs>
-        <w:ind w:left="720"/>
-      </w:pPr>
-      <w:r>
-        <w:t>a table in our sponsor</w:t>
-      </w:r>
-      <w:r>
-        <w:t xml:space="preserve"> room to conduct such business as you wish</w:t>
-      </w:r>
-    </w:p>
-    <w:p>
-      <w:pPr>
-        <w:pStyle w:val="Header"/>
-        <w:numPr>
-          <w:ilvl w:val="0"/>
-          <w:numId w:val="1"/>
-        </w:numPr>
-        <w:tabs>
-          <w:tab w:val="clear" w:pos="4320"/>
-          <w:tab w:val="clear" w:pos="8640"/>
-        </w:tabs>
-        <w:ind w:left="720"/>
-      </w:pPr>
-      <w:r>
-        <w:t>your logo and a short message in our flyer that will be distributed to</w:t>
-      </w:r>
-      <w:r>
-        <w:t xml:space="preserve"> </w:t>
-      </w:r>
-      <w:r>
-        <w:t>our mailing list</w:t>
-      </w:r>
-      <w:r>
-        <w:t xml:space="preserve"> as well as other places in the Niceville area</w:t>
-      </w:r>
-    </w:p>
-    <w:p>
-      <w:pPr>
-        <w:pStyle w:val="Header"/>
-        <w:tabs>
-          <w:tab w:val="clear" w:pos="4320"/>
-          <w:tab w:val="clear" w:pos="8640"/>
-        </w:tabs>
-      </w:pPr>
-    </w:p>
-    <w:p>
-      <w:pPr>
-        <w:pStyle w:val="Header"/>
-        <w:tabs>
-          <w:tab w:val="clear" w:pos="4320"/>
-          <w:tab w:val="clear" w:pos="8640"/>
-        </w:tabs>
-      </w:pPr>
-      <w:r>
-        <w:t>Attached are (1) a list of committee members authorized to sign sponsor agreements for our committee, (2) a draft flyer for the 2016 event, (3) the schedule for last year's event, and (4) an agreement that will be signed by you and one of our representatives acknowledging your contribution and listing our agreed obligations.</w:t>
-      </w:r>
-    </w:p>
-    <w:p>
-      <w:pPr>
-        <w:pStyle w:val="Header"/>
-        <w:tabs>
-          <w:tab w:val="clear" w:pos="4320"/>
-          <w:tab w:val="clear" w:pos="8640"/>
-        </w:tabs>
-      </w:pPr>
-    </w:p>
-    <w:p>
-      <w:pPr>
-        <w:pStyle w:val="Header"/>
-        <w:tabs>
-          <w:tab w:val="clear" w:pos="4320"/>
-          <w:tab w:val="clear" w:pos="8640"/>
-        </w:tabs>
-      </w:pPr>
-      <w:r>
-        <w:t>I am happy to meet with you any time if you wish to get more information about our community event.</w:t>
+        <w:t>We would appreciate your help in letting the community know about our event.  I have attached several items for your information: (1) a draft news release for your consideration for possible inclusion in your newspapers at the appropriate time, (2)</w:t>
+      </w:r>
+      <w:r>
+        <w:t xml:space="preserve"> a draft flyer for the 2016 event,</w:t>
+      </w:r>
+      <w:r>
+        <w:t xml:space="preserve"> and </w:t>
+      </w:r>
+      <w:r>
+        <w:t>(3) the schedule for last year's event</w:t>
+      </w:r>
+      <w:r>
+        <w:t>.</w:t>
+      </w:r>
+    </w:p>
+    <w:p>
+      <w:pPr>
+        <w:pStyle w:val="Header"/>
+        <w:tabs>
+          <w:tab w:val="clear" w:pos="4320"/>
+          <w:tab w:val="clear" w:pos="8640"/>
+        </w:tabs>
+      </w:pPr>
+    </w:p>
+    <w:p>
+      <w:pPr>
+        <w:pStyle w:val="Header"/>
+        <w:tabs>
+          <w:tab w:val="clear" w:pos="4320"/>
+          <w:tab w:val="clear" w:pos="8640"/>
+        </w:tabs>
+      </w:pPr>
+      <w:r>
+        <w:t xml:space="preserve">I am happy to meet with you any time if you </w:t>
+      </w:r>
+      <w:r>
+        <w:t xml:space="preserve">are willing to publicize our event or </w:t>
+      </w:r>
+      <w:r>
+        <w:t>wish to get more infor</w:t>
+      </w:r>
+      <w:r>
+        <w:t>mation about it</w:t>
+      </w:r>
+      <w:r>
+        <w:t>.</w:t>
       </w:r>
     </w:p>
     <w:p>
@@ -417,14 +289,6 @@
       <w:t xml:space="preserve"> &lt;</w:t>
     </w:r>
     <w:r>
-      <w:rPr>
-        <w:rFonts w:ascii="Arial" w:hAnsi="Arial" w:cs="Arial"/>
-        <w:i/>
-        <w:color w:val="555555"/>
-        <w:sz w:val="19"/>
-        <w:szCs w:val="19"/>
-        <w:shd w:val="clear" w:color="auto" w:fill="FFFFFF"/>
-      </w:rPr>
       <w:t>sandcloud@embarqmail.com</w:t>
     </w:r>
     <w:r>
@@ -928,6 +792,17 @@
     <w:rPr>
       <w:sz w:val="24"/>
       <w:szCs w:val="24"/>
+    </w:rPr>
+  </w:style>
+  <w:style w:type="character" w:styleId="Strong">
+    <w:name w:val="Strong"/>
+    <w:basedOn w:val="DefaultParagraphFont"/>
+    <w:uiPriority w:val="22"/>
+    <w:qFormat/>
+    <w:rsid w:val="001A2D0C"/>
+    <w:rPr>
+      <w:b/>
+      <w:bCs/>
     </w:rPr>
   </w:style>
 </w:styles>

</xml_diff>